<commit_message>
Se modifica la tarea del dia 8-3
</commit_message>
<xml_diff>
--- a/TareaClase_8-3/Ejercitacion - Introduccion a la informatica.docx
+++ b/TareaClase_8-3/Ejercitacion - Introduccion a la informatica.docx
@@ -33,12 +33,12 @@
           <wp:inline distB="114300" distT="114300" distL="114300" distR="114300">
             <wp:extent cx="5731200" cy="3492500"/>
             <wp:effectExtent b="0" l="0" r="0" t="0"/>
-            <wp:docPr id="2" name="image2.png"/>
+            <wp:docPr id="2" name="image1.png"/>
             <a:graphic>
               <a:graphicData uri="http://schemas.openxmlformats.org/drawingml/2006/picture">
                 <pic:pic>
                   <pic:nvPicPr>
-                    <pic:cNvPr id="0" name="image2.png"/>
+                    <pic:cNvPr id="0" name="image1.png"/>
                     <pic:cNvPicPr preferRelativeResize="0"/>
                   </pic:nvPicPr>
                   <pic:blipFill>
@@ -109,12 +109,12 @@
           <wp:inline distB="114300" distT="114300" distL="114300" distR="114300">
             <wp:extent cx="5731200" cy="3492500"/>
             <wp:effectExtent b="0" l="0" r="0" t="0"/>
-            <wp:docPr id="1" name="image1.png"/>
+            <wp:docPr id="1" name="image2.png"/>
             <a:graphic>
               <a:graphicData uri="http://schemas.openxmlformats.org/drawingml/2006/picture">
                 <pic:pic>
                   <pic:nvPicPr>
-                    <pic:cNvPr id="0" name="image1.png"/>
+                    <pic:cNvPr id="0" name="image2.png"/>
                     <pic:cNvPicPr preferRelativeResize="0"/>
                   </pic:nvPicPr>
                   <pic:blipFill>
@@ -138,6 +138,217 @@
           </wp:inline>
         </w:drawing>
       </w:r>
+      <w:r>
+        <w:rPr>
+          <w:rtl w:val="0"/>
+        </w:rPr>
+      </w:r>
+    </w:p>
+    <w:p>
+      <w:pPr>
+        <w:rPr/>
+      </w:pPr>
+      <w:r>
+        <w:rPr>
+          <w:rtl w:val="0"/>
+        </w:rPr>
+      </w:r>
+    </w:p>
+    <w:p>
+      <w:pPr>
+        <w:widowControl w:val="0"/>
+        <w:spacing w:before="39.8614501953125" w:line="360" w:lineRule="auto"/>
+        <w:ind w:left="0" w:firstLine="0"/>
+        <w:rPr>
+          <w:rFonts w:ascii="Open Sans" w:cs="Open Sans" w:eastAsia="Open Sans" w:hAnsi="Open Sans"/>
+          <w:sz w:val="24"/>
+          <w:szCs w:val="24"/>
+        </w:rPr>
+      </w:pPr>
+      <w:r>
+        <w:rPr>
+          <w:rtl w:val="0"/>
+        </w:rPr>
+      </w:r>
+    </w:p>
+    <w:p>
+      <w:pPr>
+        <w:widowControl w:val="0"/>
+        <w:spacing w:before="39.8614501953125" w:line="360" w:lineRule="auto"/>
+        <w:ind w:left="0" w:firstLine="0"/>
+        <w:rPr>
+          <w:rFonts w:ascii="Open Sans" w:cs="Open Sans" w:eastAsia="Open Sans" w:hAnsi="Open Sans"/>
+          <w:sz w:val="24"/>
+          <w:szCs w:val="24"/>
+        </w:rPr>
+      </w:pPr>
+      <w:r>
+        <w:rPr>
+          <w:rtl w:val="0"/>
+        </w:rPr>
+      </w:r>
+    </w:p>
+    <w:p>
+      <w:pPr>
+        <w:widowControl w:val="0"/>
+        <w:spacing w:before="39.8614501953125" w:line="360" w:lineRule="auto"/>
+        <w:ind w:left="0" w:firstLine="0"/>
+        <w:rPr>
+          <w:rFonts w:ascii="Open Sans" w:cs="Open Sans" w:eastAsia="Open Sans" w:hAnsi="Open Sans"/>
+          <w:sz w:val="24"/>
+          <w:szCs w:val="24"/>
+        </w:rPr>
+      </w:pPr>
+      <w:r>
+        <w:rPr>
+          <w:rFonts w:ascii="Open Sans" w:cs="Open Sans" w:eastAsia="Open Sans" w:hAnsi="Open Sans"/>
+          <w:sz w:val="24"/>
+          <w:szCs w:val="24"/>
+          <w:rtl w:val="0"/>
+        </w:rPr>
+        <w:t xml:space="preserve"> En base a los print de y comandos, </w:t>
+      </w:r>
+      <w:r>
+        <w:rPr>
+          <w:rFonts w:ascii="Open Sans" w:cs="Open Sans" w:eastAsia="Open Sans" w:hAnsi="Open Sans"/>
+          <w:b w:val="1"/>
+          <w:sz w:val="24"/>
+          <w:szCs w:val="24"/>
+          <w:rtl w:val="0"/>
+        </w:rPr>
+        <w:t xml:space="preserve">redactar</w:t>
+      </w:r>
+      <w:r>
+        <w:rPr>
+          <w:rFonts w:ascii="Open Sans" w:cs="Open Sans" w:eastAsia="Open Sans" w:hAnsi="Open Sans"/>
+          <w:sz w:val="24"/>
+          <w:szCs w:val="24"/>
+          <w:rtl w:val="0"/>
+        </w:rPr>
+        <w:t xml:space="preserve"> con sus palabras qué es lo que ven y realizar una comparación con su sistema operativo actual. ¿Cuáles son las </w:t>
+      </w:r>
+      <w:r>
+        <w:rPr>
+          <w:rFonts w:ascii="Open Sans" w:cs="Open Sans" w:eastAsia="Open Sans" w:hAnsi="Open Sans"/>
+          <w:b w:val="1"/>
+          <w:sz w:val="24"/>
+          <w:szCs w:val="24"/>
+          <w:rtl w:val="0"/>
+        </w:rPr>
+        <w:t xml:space="preserve">funciones</w:t>
+      </w:r>
+      <w:r>
+        <w:rPr>
+          <w:rFonts w:ascii="Open Sans" w:cs="Open Sans" w:eastAsia="Open Sans" w:hAnsi="Open Sans"/>
+          <w:sz w:val="24"/>
+          <w:szCs w:val="24"/>
+          <w:rtl w:val="0"/>
+        </w:rPr>
+        <w:t xml:space="preserve"> de estos comandos usados?.</w:t>
+      </w:r>
+    </w:p>
+    <w:p>
+      <w:pPr>
+        <w:widowControl w:val="0"/>
+        <w:spacing w:before="39.8614501953125" w:line="360" w:lineRule="auto"/>
+        <w:rPr>
+          <w:rFonts w:ascii="Open Sans" w:cs="Open Sans" w:eastAsia="Open Sans" w:hAnsi="Open Sans"/>
+          <w:sz w:val="24"/>
+          <w:szCs w:val="24"/>
+        </w:rPr>
+      </w:pPr>
+      <w:r>
+        <w:rPr>
+          <w:rtl w:val="0"/>
+        </w:rPr>
+      </w:r>
+    </w:p>
+    <w:p>
+      <w:pPr>
+        <w:widowControl w:val="0"/>
+        <w:spacing w:before="39.8614501953125" w:line="360" w:lineRule="auto"/>
+        <w:rPr>
+          <w:rFonts w:ascii="Open Sans" w:cs="Open Sans" w:eastAsia="Open Sans" w:hAnsi="Open Sans"/>
+          <w:sz w:val="24"/>
+          <w:szCs w:val="24"/>
+        </w:rPr>
+      </w:pPr>
+      <w:r>
+        <w:rPr>
+          <w:rFonts w:ascii="Open Sans" w:cs="Open Sans" w:eastAsia="Open Sans" w:hAnsi="Open Sans"/>
+          <w:sz w:val="24"/>
+          <w:szCs w:val="24"/>
+          <w:rtl w:val="0"/>
+        </w:rPr>
+        <w:t xml:space="preserve">Los comandos df y du son herramientas de gestión de archivos que comprueban el espacio en disco en Linux y muestran todos los archivos almacenados en tu máquina.</w:t>
+      </w:r>
+    </w:p>
+    <w:p>
+      <w:pPr>
+        <w:widowControl w:val="0"/>
+        <w:spacing w:before="39.8614501953125" w:line="360" w:lineRule="auto"/>
+        <w:rPr>
+          <w:rFonts w:ascii="Open Sans" w:cs="Open Sans" w:eastAsia="Open Sans" w:hAnsi="Open Sans"/>
+          <w:sz w:val="24"/>
+          <w:szCs w:val="24"/>
+        </w:rPr>
+      </w:pPr>
+      <w:r>
+        <w:rPr>
+          <w:rFonts w:ascii="Open Sans" w:cs="Open Sans" w:eastAsia="Open Sans" w:hAnsi="Open Sans"/>
+          <w:sz w:val="24"/>
+          <w:szCs w:val="24"/>
+          <w:rtl w:val="0"/>
+        </w:rPr>
+        <w:t xml:space="preserve">El comando df (disk free), es una herramienta CLI del tipo Unix que nos permite conocer la cantidad de espacio libre y espacio utilizado por nuestro sistema de archivos en nuestras unidades de almacenamiento.</w:t>
+      </w:r>
+    </w:p>
+    <w:p>
+      <w:pPr>
+        <w:widowControl w:val="0"/>
+        <w:spacing w:before="39.8614501953125" w:line="360" w:lineRule="auto"/>
+        <w:rPr>
+          <w:rFonts w:ascii="Open Sans" w:cs="Open Sans" w:eastAsia="Open Sans" w:hAnsi="Open Sans"/>
+          <w:sz w:val="24"/>
+          <w:szCs w:val="24"/>
+        </w:rPr>
+      </w:pPr>
+      <w:r>
+        <w:rPr>
+          <w:rFonts w:ascii="Open Sans" w:cs="Open Sans" w:eastAsia="Open Sans" w:hAnsi="Open Sans"/>
+          <w:sz w:val="24"/>
+          <w:szCs w:val="24"/>
+          <w:rtl w:val="0"/>
+        </w:rPr>
+        <w:t xml:space="preserve">El comando top te permite ver las tareas del sistema que se ejecutan en tiempo real. Proporciona un buen resumen de tu sistema para verificar rápidamente si algo se destaca que pueda estar causando problemas con tu sitio web o servidor.</w:t>
+      </w:r>
+    </w:p>
+    <w:p>
+      <w:pPr>
+        <w:widowControl w:val="0"/>
+        <w:spacing w:before="39.8614501953125" w:line="360" w:lineRule="auto"/>
+        <w:rPr>
+          <w:rFonts w:ascii="Open Sans" w:cs="Open Sans" w:eastAsia="Open Sans" w:hAnsi="Open Sans"/>
+          <w:sz w:val="24"/>
+          <w:szCs w:val="24"/>
+        </w:rPr>
+      </w:pPr>
+      <w:r>
+        <w:rPr>
+          <w:rtl w:val="0"/>
+        </w:rPr>
+      </w:r>
+    </w:p>
+    <w:p>
+      <w:pPr>
+        <w:widowControl w:val="0"/>
+        <w:spacing w:before="39.8614501953125" w:line="360" w:lineRule="auto"/>
+        <w:rPr>
+          <w:rFonts w:ascii="Open Sans" w:cs="Open Sans" w:eastAsia="Open Sans" w:hAnsi="Open Sans"/>
+          <w:sz w:val="24"/>
+          <w:szCs w:val="24"/>
+        </w:rPr>
+      </w:pPr>
       <w:r>
         <w:rPr>
           <w:rtl w:val="0"/>

</xml_diff>